<commit_message>
Added in main tutorial Text
</commit_message>
<xml_diff>
--- a/Assets/Resources/TutorialTexts.docx
+++ b/Assets/Resources/TutorialTexts.docx
@@ -2,7 +2,228 @@
 <file path=word/document.xml><?xml version="1.0" encoding="utf-8"?>
 <w:document xmlns:wpc="http://schemas.microsoft.com/office/word/2010/wordprocessingCanvas" xmlns:cx="http://schemas.microsoft.com/office/drawing/2014/chartex" xmlns:cx1="http://schemas.microsoft.com/office/drawing/2015/9/8/chartex" xmlns:cx2="http://schemas.microsoft.com/office/drawing/2015/10/21/chartex" xmlns:cx3="http://schemas.microsoft.com/office/drawing/2016/5/9/chartex" xmlns:cx4="http://schemas.microsoft.com/office/drawing/2016/5/10/chartex" xmlns:cx5="http://schemas.microsoft.com/office/drawing/2016/5/11/chartex" xmlns:cx6="http://schemas.microsoft.com/office/drawing/2016/5/12/chartex" xmlns:cx7="http://schemas.microsoft.com/office/drawing/2016/5/13/chartex" xmlns:cx8="http://schemas.microsoft.com/office/drawing/2016/5/14/chartex" xmlns:mc="http://schemas.openxmlformats.org/markup-compatibility/2006" xmlns:aink="http://schemas.microsoft.com/office/drawing/2016/ink" xmlns:am3d="http://schemas.microsoft.com/office/drawing/2017/model3d" xmlns:o="urn:schemas-microsoft-com:office:office" xmlns:oel="http://schemas.microsoft.com/office/2019/extlst" xmlns:r="http://schemas.openxmlformats.org/officeDocument/2006/relationships" xmlns:m="http://schemas.openxmlformats.org/officeDocument/2006/math" xmlns:v="urn:schemas-microsoft-com:vml" xmlns:wp14="http://schemas.microsoft.com/office/word/2010/wordprocessingDrawing" xmlns:wp="http://schemas.openxmlformats.org/drawingml/2006/wordprocessingDrawing" xmlns:w10="urn:schemas-microsoft-com:office:word" xmlns:w="http://schemas.openxmlformats.org/wordprocessingml/2006/main" xmlns:w14="http://schemas.microsoft.com/office/word/2010/wordml" xmlns:w15="http://schemas.microsoft.com/office/word/2012/wordml" xmlns:w16cex="http://schemas.microsoft.com/office/word/2018/wordml/cex" xmlns:w16cid="http://schemas.microsoft.com/office/word/2016/wordml/cid" xmlns:w16="http://schemas.microsoft.com/office/word/2018/wordml" xmlns:w16sdtdh="http://schemas.microsoft.com/office/word/2020/wordml/sdtdatahash" xmlns:w16se="http://schemas.microsoft.com/office/word/2015/wordml/symex" xmlns:wpg="http://schemas.microsoft.com/office/word/2010/wordprocessingGroup" xmlns:wpi="http://schemas.microsoft.com/office/word/2010/wordprocessingInk" xmlns:wne="http://schemas.microsoft.com/office/word/2006/wordml" xmlns:wps="http://schemas.microsoft.com/office/word/2010/wordprocessingShape" mc:Ignorable="w14 w15 w16se w16cid w16 w16cex w16sdtdh wp14">
   <w:body>
-    <w:p/>
+    <w:p>
+      <w:pPr>
+        <w:pStyle w:val="ListParagraph"/>
+        <w:numPr>
+          <w:ilvl w:val="0"/>
+          <w:numId w:val="1"/>
+        </w:numPr>
+      </w:pPr>
+      <w:r>
+        <w:t>Welcome</w:t>
+      </w:r>
+    </w:p>
+    <w:p>
+      <w:r>
+        <w:t>Welcome To The VARIABLE.</w:t>
+      </w:r>
+    </w:p>
+    <w:p>
+      <w:r>
+        <w:t>This is a stealth hacking game, where you will have to take out the VIP in GOLD within 5 minutes.</w:t>
+      </w:r>
+    </w:p>
+    <w:p>
+      <w:r>
+        <w:t>You will be able to traverse the level by switching between cameras and hacking objects, items and NPCs.</w:t>
+      </w:r>
+    </w:p>
+    <w:p>
+      <w:pPr>
+        <w:pStyle w:val="ListParagraph"/>
+        <w:numPr>
+          <w:ilvl w:val="0"/>
+          <w:numId w:val="1"/>
+        </w:numPr>
+      </w:pPr>
+      <w:r>
+        <w:t>Hack controls</w:t>
+      </w:r>
+    </w:p>
+    <w:p>
+      <w:r>
+        <w:t xml:space="preserve">Look around using @K$Mouse @S$Stick_R   </w:t>
+      </w:r>
+    </w:p>
+    <w:p>
+      <w:r>
+        <w:t>Hackable objects are outlined in WHITE.</w:t>
+      </w:r>
+    </w:p>
+    <w:p>
+      <w:r>
+        <w:t>Select and activate the hacks by holding down and releasing  @K$Mouse_L @S$R2</w:t>
+      </w:r>
+    </w:p>
+    <w:p>
+      <w:pPr>
+        <w:pStyle w:val="ListParagraph"/>
+        <w:numPr>
+          <w:ilvl w:val="0"/>
+          <w:numId w:val="1"/>
+        </w:numPr>
+      </w:pPr>
+      <w:r>
+        <w:t>Switch camera</w:t>
+      </w:r>
+    </w:p>
+    <w:p>
+      <w:r>
+        <w:t xml:space="preserve">Look around using @K$Mouse @S$Stick_R   </w:t>
+      </w:r>
+    </w:p>
+    <w:p>
+      <w:r>
+        <w:t>Hackable objects are outlined in WHITE.</w:t>
+      </w:r>
+    </w:p>
+    <w:p>
+      <w:r>
+        <w:t>Select and activate the hacks by holding down and releasing  @K$Mouse_L @S$R2</w:t>
+      </w:r>
+    </w:p>
+    <w:p>
+      <w:pPr>
+        <w:pStyle w:val="ListParagraph"/>
+        <w:numPr>
+          <w:ilvl w:val="0"/>
+          <w:numId w:val="1"/>
+        </w:numPr>
+      </w:pPr>
+      <w:r>
+        <w:t>Clearance level</w:t>
+      </w:r>
+    </w:p>
+    <w:p>
+      <w:r>
+        <w:t xml:space="preserve">Hacks </w:t>
+      </w:r>
+      <w:r>
+        <w:t>requires a certain clearance level.</w:t>
+      </w:r>
+    </w:p>
+    <w:p>
+      <w:r>
+        <w:t>Hacking key cards would increase the clearance level, allowing stronger hacks.</w:t>
+      </w:r>
+    </w:p>
+    <w:p>
+      <w:pPr>
+        <w:pStyle w:val="ListParagraph"/>
+        <w:numPr>
+          <w:ilvl w:val="0"/>
+          <w:numId w:val="1"/>
+        </w:numPr>
+      </w:pPr>
+      <w:r>
+        <w:t>Distraction</w:t>
+      </w:r>
+    </w:p>
+    <w:p>
+      <w:r>
+        <w:t>Hack objects to cause a distraction.  Attracting NPCs to investigate the object.</w:t>
+      </w:r>
+    </w:p>
+    <w:p>
+      <w:pPr>
+        <w:pStyle w:val="ListParagraph"/>
+        <w:numPr>
+          <w:ilvl w:val="0"/>
+          <w:numId w:val="1"/>
+        </w:numPr>
+      </w:pPr>
+      <w:r>
+        <w:t>Alert level</w:t>
+      </w:r>
+    </w:p>
+    <w:p>
+      <w:r>
+        <w:t>An NPC’s alert level is shown above their head.  Their alert level will increase if they see a camera hacking.  If their alert level is high enough, they will approach and investigate the camera.</w:t>
+      </w:r>
+    </w:p>
+    <w:p>
+      <w:pPr>
+        <w:pStyle w:val="ListParagraph"/>
+        <w:numPr>
+          <w:ilvl w:val="0"/>
+          <w:numId w:val="1"/>
+        </w:numPr>
+      </w:pPr>
+      <w:r>
+        <w:t>Investigate camera</w:t>
+      </w:r>
+    </w:p>
+    <w:p>
+      <w:r>
+        <w:t>If you are still controlling the camera while being investigated, that will further increase their alert level.</w:t>
+      </w:r>
+    </w:p>
+    <w:p>
+      <w:pPr>
+        <w:pStyle w:val="ListParagraph"/>
+        <w:numPr>
+          <w:ilvl w:val="0"/>
+          <w:numId w:val="1"/>
+        </w:numPr>
+      </w:pPr>
+      <w:r>
+        <w:t>Spot and lockdown</w:t>
+      </w:r>
+    </w:p>
+    <w:p>
+      <w:r>
+        <w:t>If an NPC’s alert level is maxed out,</w:t>
+      </w:r>
+      <w:r>
+        <w:t xml:space="preserve"> they would lockdown the camera.</w:t>
+      </w:r>
+    </w:p>
+    <w:p>
+      <w:r>
+        <w:t>Lockdown stops you from controlling the camera for while before resetting you back to the start of the level.  Your clearance level will be reduced as well.</w:t>
+      </w:r>
+    </w:p>
+    <w:p>
+      <w:r>
+        <w:t>To avoid being locked out, you must switch away the affected camera.</w:t>
+      </w:r>
+    </w:p>
+    <w:p>
+      <w:pPr>
+        <w:pStyle w:val="ListParagraph"/>
+        <w:numPr>
+          <w:ilvl w:val="0"/>
+          <w:numId w:val="1"/>
+        </w:numPr>
+      </w:pPr>
+      <w:r>
+        <w:t>Lockdown immunity</w:t>
+      </w:r>
+    </w:p>
+    <w:p>
+      <w:r>
+        <w:t>The timer at the top of your HUD will shows the time remaining until lockdown immunity is disabled.</w:t>
+      </w:r>
+    </w:p>
+    <w:p>
+      <w:r>
+        <w:t>If you get lockdown with 0 seconds remaining, its game over.</w:t>
+      </w:r>
+    </w:p>
+    <w:p>
+      <w:pPr>
+        <w:pStyle w:val="ListParagraph"/>
+        <w:numPr>
+          <w:ilvl w:val="0"/>
+          <w:numId w:val="1"/>
+        </w:numPr>
+      </w:pPr>
+      <w:r>
+        <w:lastRenderedPageBreak/>
+        <w:t>NPC camera</w:t>
+      </w:r>
+    </w:p>
     <w:sectPr>
       <w:pgSz w:w="11906" w:h="16838"/>
       <w:pgMar w:top="1440" w:right="1440" w:bottom="1440" w:left="1440" w:header="708" w:footer="708" w:gutter="0"/>
@@ -11,6 +232,126 @@
     </w:sectPr>
   </w:body>
 </w:document>
+</file>
+
+<file path=word/numbering.xml><?xml version="1.0" encoding="utf-8"?>
+<w:numbering xmlns:wpc="http://schemas.microsoft.com/office/word/2010/wordprocessingCanvas" xmlns:cx="http://schemas.microsoft.com/office/drawing/2014/chartex" xmlns:cx1="http://schemas.microsoft.com/office/drawing/2015/9/8/chartex" xmlns:cx2="http://schemas.microsoft.com/office/drawing/2015/10/21/chartex" xmlns:cx3="http://schemas.microsoft.com/office/drawing/2016/5/9/chartex" xmlns:cx4="http://schemas.microsoft.com/office/drawing/2016/5/10/chartex" xmlns:cx5="http://schemas.microsoft.com/office/drawing/2016/5/11/chartex" xmlns:cx6="http://schemas.microsoft.com/office/drawing/2016/5/12/chartex" xmlns:cx7="http://schemas.microsoft.com/office/drawing/2016/5/13/chartex" xmlns:cx8="http://schemas.microsoft.com/office/drawing/2016/5/14/chartex" xmlns:mc="http://schemas.openxmlformats.org/markup-compatibility/2006" xmlns:aink="http://schemas.microsoft.com/office/drawing/2016/ink" xmlns:am3d="http://schemas.microsoft.com/office/drawing/2017/model3d" xmlns:o="urn:schemas-microsoft-com:office:office" xmlns:oel="http://schemas.microsoft.com/office/2019/extlst" xmlns:r="http://schemas.openxmlformats.org/officeDocument/2006/relationships" xmlns:m="http://schemas.openxmlformats.org/officeDocument/2006/math" xmlns:v="urn:schemas-microsoft-com:vml" xmlns:wp14="http://schemas.microsoft.com/office/word/2010/wordprocessingDrawing" xmlns:wp="http://schemas.openxmlformats.org/drawingml/2006/wordprocessingDrawing" xmlns:w10="urn:schemas-microsoft-com:office:word" xmlns:w="http://schemas.openxmlformats.org/wordprocessingml/2006/main" xmlns:w14="http://schemas.microsoft.com/office/word/2010/wordml" xmlns:w15="http://schemas.microsoft.com/office/word/2012/wordml" xmlns:w16cex="http://schemas.microsoft.com/office/word/2018/wordml/cex" xmlns:w16cid="http://schemas.microsoft.com/office/word/2016/wordml/cid" xmlns:w16="http://schemas.microsoft.com/office/word/2018/wordml" xmlns:w16sdtdh="http://schemas.microsoft.com/office/word/2020/wordml/sdtdatahash" xmlns:w16se="http://schemas.microsoft.com/office/word/2015/wordml/symex" xmlns:wpg="http://schemas.microsoft.com/office/word/2010/wordprocessingGroup" xmlns:wpi="http://schemas.microsoft.com/office/word/2010/wordprocessingInk" xmlns:wne="http://schemas.microsoft.com/office/word/2006/wordml" xmlns:wps="http://schemas.microsoft.com/office/word/2010/wordprocessingShape" mc:Ignorable="w14 w15 w16se w16cid w16 w16cex w16sdtdh wp14">
+  <w:abstractNum w:abstractNumId="0" w15:restartNumberingAfterBreak="0">
+    <w:nsid w:val="69C9209D"/>
+    <w:multiLevelType w:val="hybridMultilevel"/>
+    <w:tmpl w:val="2E5614F6"/>
+    <w:lvl w:ilvl="0" w:tplc="C78490D8">
+      <w:numFmt w:val="bullet"/>
+      <w:lvlText w:val="-"/>
+      <w:lvlJc w:val="left"/>
+      <w:pPr>
+        <w:ind w:left="720" w:hanging="360"/>
+      </w:pPr>
+      <w:rPr>
+        <w:rFonts w:ascii="Calibri" w:eastAsiaTheme="minorHAnsi" w:hAnsi="Calibri" w:cs="Calibri" w:hint="default"/>
+      </w:rPr>
+    </w:lvl>
+    <w:lvl w:ilvl="1" w:tplc="08090003" w:tentative="1">
+      <w:start w:val="1"/>
+      <w:numFmt w:val="bullet"/>
+      <w:lvlText w:val="o"/>
+      <w:lvlJc w:val="left"/>
+      <w:pPr>
+        <w:ind w:left="1440" w:hanging="360"/>
+      </w:pPr>
+      <w:rPr>
+        <w:rFonts w:ascii="Courier New" w:hAnsi="Courier New" w:cs="Courier New" w:hint="default"/>
+      </w:rPr>
+    </w:lvl>
+    <w:lvl w:ilvl="2" w:tplc="08090005" w:tentative="1">
+      <w:start w:val="1"/>
+      <w:numFmt w:val="bullet"/>
+      <w:lvlText w:val=""/>
+      <w:lvlJc w:val="left"/>
+      <w:pPr>
+        <w:ind w:left="2160" w:hanging="360"/>
+      </w:pPr>
+      <w:rPr>
+        <w:rFonts w:ascii="Wingdings" w:hAnsi="Wingdings" w:hint="default"/>
+      </w:rPr>
+    </w:lvl>
+    <w:lvl w:ilvl="3" w:tplc="08090001" w:tentative="1">
+      <w:start w:val="1"/>
+      <w:numFmt w:val="bullet"/>
+      <w:lvlText w:val=""/>
+      <w:lvlJc w:val="left"/>
+      <w:pPr>
+        <w:ind w:left="2880" w:hanging="360"/>
+      </w:pPr>
+      <w:rPr>
+        <w:rFonts w:ascii="Symbol" w:hAnsi="Symbol" w:hint="default"/>
+      </w:rPr>
+    </w:lvl>
+    <w:lvl w:ilvl="4" w:tplc="08090003" w:tentative="1">
+      <w:start w:val="1"/>
+      <w:numFmt w:val="bullet"/>
+      <w:lvlText w:val="o"/>
+      <w:lvlJc w:val="left"/>
+      <w:pPr>
+        <w:ind w:left="3600" w:hanging="360"/>
+      </w:pPr>
+      <w:rPr>
+        <w:rFonts w:ascii="Courier New" w:hAnsi="Courier New" w:cs="Courier New" w:hint="default"/>
+      </w:rPr>
+    </w:lvl>
+    <w:lvl w:ilvl="5" w:tplc="08090005" w:tentative="1">
+      <w:start w:val="1"/>
+      <w:numFmt w:val="bullet"/>
+      <w:lvlText w:val=""/>
+      <w:lvlJc w:val="left"/>
+      <w:pPr>
+        <w:ind w:left="4320" w:hanging="360"/>
+      </w:pPr>
+      <w:rPr>
+        <w:rFonts w:ascii="Wingdings" w:hAnsi="Wingdings" w:hint="default"/>
+      </w:rPr>
+    </w:lvl>
+    <w:lvl w:ilvl="6" w:tplc="08090001" w:tentative="1">
+      <w:start w:val="1"/>
+      <w:numFmt w:val="bullet"/>
+      <w:lvlText w:val=""/>
+      <w:lvlJc w:val="left"/>
+      <w:pPr>
+        <w:ind w:left="5040" w:hanging="360"/>
+      </w:pPr>
+      <w:rPr>
+        <w:rFonts w:ascii="Symbol" w:hAnsi="Symbol" w:hint="default"/>
+      </w:rPr>
+    </w:lvl>
+    <w:lvl w:ilvl="7" w:tplc="08090003" w:tentative="1">
+      <w:start w:val="1"/>
+      <w:numFmt w:val="bullet"/>
+      <w:lvlText w:val="o"/>
+      <w:lvlJc w:val="left"/>
+      <w:pPr>
+        <w:ind w:left="5760" w:hanging="360"/>
+      </w:pPr>
+      <w:rPr>
+        <w:rFonts w:ascii="Courier New" w:hAnsi="Courier New" w:cs="Courier New" w:hint="default"/>
+      </w:rPr>
+    </w:lvl>
+    <w:lvl w:ilvl="8" w:tplc="08090005" w:tentative="1">
+      <w:start w:val="1"/>
+      <w:numFmt w:val="bullet"/>
+      <w:lvlText w:val=""/>
+      <w:lvlJc w:val="left"/>
+      <w:pPr>
+        <w:ind w:left="6480" w:hanging="360"/>
+      </w:pPr>
+      <w:rPr>
+        <w:rFonts w:ascii="Wingdings" w:hAnsi="Wingdings" w:hint="default"/>
+      </w:rPr>
+    </w:lvl>
+  </w:abstractNum>
+  <w:num w:numId="1" w16cid:durableId="361321336">
+    <w:abstractNumId w:val="0"/>
+  </w:num>
+</w:numbering>
 </file>
 
 <file path=word/styles.xml><?xml version="1.0" encoding="utf-8"?>
@@ -439,6 +780,17 @@
     <w:semiHidden/>
     <w:unhideWhenUsed/>
   </w:style>
+  <w:style w:type="paragraph" w:styleId="ListParagraph">
+    <w:name w:val="List Paragraph"/>
+    <w:basedOn w:val="Normal"/>
+    <w:uiPriority w:val="34"/>
+    <w:qFormat/>
+    <w:rsid w:val="007C26B4"/>
+    <w:pPr>
+      <w:ind w:left="720"/>
+      <w:contextualSpacing/>
+    </w:pPr>
+  </w:style>
 </w:styles>
 </file>
 

</xml_diff>

<commit_message>
haha dot on ability wheel moveyyy
</commit_message>
<xml_diff>
--- a/Assets/Resources/TutorialTexts.docx
+++ b/Assets/Resources/TutorialTexts.docx
@@ -53,7 +53,15 @@
     </w:p>
     <w:p>
       <w:r>
-        <w:t>Select and activate the hacks by holding down and releasing  @K$Mouse_L @S$R2</w:t>
+        <w:t xml:space="preserve">Select and activate the hacks by holding down and </w:t>
+      </w:r>
+      <w:proofErr w:type="gramStart"/>
+      <w:r>
+        <w:t>releasing  @</w:t>
+      </w:r>
+      <w:proofErr w:type="gramEnd"/>
+      <w:r>
+        <w:t>K$Mouse_L @S$R2</w:t>
       </w:r>
     </w:p>
     <w:p>
@@ -70,17 +78,19 @@
     </w:p>
     <w:p>
       <w:r>
-        <w:t xml:space="preserve">Look around using @K$Mouse @S$Stick_R   </w:t>
-      </w:r>
-    </w:p>
-    <w:p>
-      <w:r>
-        <w:t>Hackable objects are outlined in WHITE.</w:t>
-      </w:r>
-    </w:p>
-    <w:p>
-      <w:r>
-        <w:t>Select and activate the hacks by holding down and releasing  @K$Mouse_L @S$R2</w:t>
+        <w:t>Select the "Camera Switch" or "NPC Camera" hack to switch to that camera.</w:t>
+      </w:r>
+    </w:p>
+    <w:p/>
+    <w:p>
+      <w:r>
+        <w:t xml:space="preserve">Press @K$Z @S$DP_L or @K$X @S$DP_R to switch between </w:t>
+      </w:r>
+      <w:r>
+        <w:t xml:space="preserve">the </w:t>
+      </w:r>
+      <w:r>
+        <w:t>previous and next camera.</w:t>
       </w:r>
     </w:p>
     <w:p>
@@ -100,7 +110,7 @@
         <w:t xml:space="preserve">Hacks </w:t>
       </w:r>
       <w:r>
-        <w:t>requires a certain clearance level.</w:t>
+        <w:t>require a certain clearance level.</w:t>
       </w:r>
     </w:p>
     <w:p>
@@ -122,7 +132,10 @@
     </w:p>
     <w:p>
       <w:r>
-        <w:t>Hack objects to cause a distraction.  Attracting NPCs to investigate the object.</w:t>
+        <w:t>Certain objects can be hacked to</w:t>
+      </w:r>
+      <w:r>
+        <w:t xml:space="preserve"> cause a distraction.  Attracting NPCs to investigate the object.</w:t>
       </w:r>
     </w:p>
     <w:p>
@@ -139,7 +152,13 @@
     </w:p>
     <w:p>
       <w:r>
-        <w:t>An NPC’s alert level is shown above their head.  Their alert level will increase if they see a camera hacking.  If their alert level is high enough, they will approach and investigate the camera.</w:t>
+        <w:t xml:space="preserve">An NPC’s alert level is shown above </w:t>
+      </w:r>
+      <w:r>
+        <w:t>its</w:t>
+      </w:r>
+      <w:r>
+        <w:t xml:space="preserve"> head.  Their alert level will increase if they see a camera hacking.  If their alert level is high enough, they will approach and investigate the camera.</w:t>
       </w:r>
     </w:p>
     <w:p>
@@ -156,7 +175,13 @@
     </w:p>
     <w:p>
       <w:r>
-        <w:t>If you are still controlling the camera while being investigated, that will further increase their alert level.</w:t>
+        <w:t xml:space="preserve">If you are still controlling the camera while being investigated, that will further increase </w:t>
+      </w:r>
+      <w:r>
+        <w:t>you</w:t>
+      </w:r>
+      <w:r>
+        <w:t>r alert level.</w:t>
       </w:r>
     </w:p>
     <w:p>
@@ -171,17 +196,42 @@
         <w:t>Spot and lockdown</w:t>
       </w:r>
     </w:p>
+    <w:p/>
+    <w:p/>
+    <w:p/>
+    <w:p/>
+    <w:p/>
+    <w:p/>
+    <w:p/>
+    <w:p/>
+    <w:p/>
+    <w:p/>
+    <w:p/>
+    <w:p/>
+    <w:p/>
     <w:p>
       <w:r>
         <w:t>If an NPC’s alert level is maxed out,</w:t>
       </w:r>
       <w:r>
-        <w:t xml:space="preserve"> they would lockdown the camera.</w:t>
-      </w:r>
-    </w:p>
-    <w:p>
-      <w:r>
-        <w:t>Lockdown stops you from controlling the camera for while before resetting you back to the start of the level.  Your clearance level will be reduced as well.</w:t>
+        <w:t xml:space="preserve"> they would lock</w:t>
+      </w:r>
+      <w:r>
+        <w:t xml:space="preserve"> </w:t>
+      </w:r>
+      <w:r>
+        <w:t>down the camera.</w:t>
+      </w:r>
+    </w:p>
+    <w:p>
+      <w:r>
+        <w:t xml:space="preserve">Lockdown stops you from controlling the camera for </w:t>
+      </w:r>
+      <w:r>
+        <w:t xml:space="preserve">a </w:t>
+      </w:r>
+      <w:r>
+        <w:t>while before resetting you back to the start of the level.  Your clearance level will be reduced as well.</w:t>
       </w:r>
     </w:p>
     <w:p>
@@ -203,12 +253,18 @@
     </w:p>
     <w:p>
       <w:r>
-        <w:t>The timer at the top of your HUD will shows the time remaining until lockdown immunity is disabled.</w:t>
-      </w:r>
-    </w:p>
-    <w:p>
-      <w:r>
-        <w:t>If you get lockdown with 0 seconds remaining, its game over.</w:t>
+        <w:t>The timer at the top of your HUD will show the time remaining until lockdown immunity is disabled.</w:t>
+      </w:r>
+    </w:p>
+    <w:p>
+      <w:r>
+        <w:t>If you get lockdown with 0 seconds remaining, it</w:t>
+      </w:r>
+      <w:r>
+        <w:t>'</w:t>
+      </w:r>
+      <w:r>
+        <w:t>s game over.</w:t>
       </w:r>
     </w:p>
     <w:p>
@@ -220,8 +276,12 @@
         </w:numPr>
       </w:pPr>
       <w:r>
-        <w:lastRenderedPageBreak/>
         <w:t>NPC camera</w:t>
+      </w:r>
+    </w:p>
+    <w:p>
+      <w:r>
+        <w:t>The “NPC Camera” hack allows you to see through the NPC’s eyes, though hacking through it will increase the NPC’s alert value.</w:t>
       </w:r>
     </w:p>
     <w:sectPr>

</xml_diff>

<commit_message>
Main Menu animation and windows done.  Added transition effect for starting the game.
</commit_message>
<xml_diff>
--- a/Assets/Resources/TutorialTexts.docx
+++ b/Assets/Resources/TutorialTexts.docx
@@ -11,22 +11,38 @@
         </w:numPr>
       </w:pPr>
       <w:r>
-        <w:t>Welcome</w:t>
-      </w:r>
-    </w:p>
-    <w:p>
-      <w:r>
-        <w:t>Welcome To The VARIABLE.</w:t>
-      </w:r>
-    </w:p>
-    <w:p>
-      <w:r>
-        <w:t>This is a stealth hacking game, where you will have to take out the VIP in GOLD within 5 minutes.</w:t>
-      </w:r>
-    </w:p>
-    <w:p>
-      <w:r>
-        <w:t>You will be able to traverse the level by switching between cameras and hacking objects, items and NPCs.</w:t>
+        <w:t>Briefing</w:t>
+      </w:r>
+    </w:p>
+    <w:p>
+      <w:r>
+        <w:t>For t</w:t>
+      </w:r>
+      <w:r>
+        <w:t>h</w:t>
+      </w:r>
+      <w:r>
+        <w:t>is</w:t>
+      </w:r>
+      <w:r>
+        <w:t xml:space="preserve"> experiment</w:t>
+      </w:r>
+      <w:r>
+        <w:t>, you’ll be infiltrating the simulation as the VARIABLE, as stealthy as possible.  You’ll be able to hack objects in the environment, though be discreet to about the AI NPCs from spotting and locking you out of the simulation.</w:t>
+      </w:r>
+    </w:p>
+    <w:p>
+      <w:r>
+        <w:t xml:space="preserve">Your objective is to </w:t>
+      </w:r>
+      <w:r>
+        <w:t>eliminate the VIP and download as m</w:t>
+      </w:r>
+      <w:r>
+        <w:t>any</w:t>
+      </w:r>
+      <w:r>
+        <w:t xml:space="preserve"> Golden Bytes as possible.</w:t>
       </w:r>
     </w:p>
     <w:p>
@@ -38,30 +54,22 @@
         </w:numPr>
       </w:pPr>
       <w:r>
-        <w:t>Hack controls</w:t>
-      </w:r>
-    </w:p>
-    <w:p>
-      <w:r>
-        <w:t xml:space="preserve">Look around using @K$Mouse @S$Stick_R   </w:t>
-      </w:r>
-    </w:p>
-    <w:p>
-      <w:r>
-        <w:t>Hackable objects are outlined in WHITE.</w:t>
-      </w:r>
-    </w:p>
-    <w:p>
-      <w:r>
-        <w:t xml:space="preserve">Select and activate the hacks by holding down and </w:t>
-      </w:r>
-      <w:proofErr w:type="gramStart"/>
-      <w:r>
-        <w:t>releasing  @</w:t>
-      </w:r>
-      <w:proofErr w:type="gramEnd"/>
-      <w:r>
-        <w:t>K$Mouse_L @S$R2</w:t>
+        <w:t>Welcome</w:t>
+      </w:r>
+    </w:p>
+    <w:p>
+      <w:r>
+        <w:t>Welcome To The VARIABLE.</w:t>
+      </w:r>
+    </w:p>
+    <w:p>
+      <w:r>
+        <w:t>This is a stealth hacking game, where you will have to take out the VIP in GOLD within 5 minutes.</w:t>
+      </w:r>
+    </w:p>
+    <w:p>
+      <w:r>
+        <w:t>You will be able to traverse the level by switching between cameras and hacking objects, items and NPCs.</w:t>
       </w:r>
     </w:p>
     <w:p>
@@ -73,6 +81,41 @@
         </w:numPr>
       </w:pPr>
       <w:r>
+        <w:t>Hack controls</w:t>
+      </w:r>
+    </w:p>
+    <w:p>
+      <w:r>
+        <w:t xml:space="preserve">Look around using @K$Mouse @S$Stick_R   </w:t>
+      </w:r>
+    </w:p>
+    <w:p>
+      <w:r>
+        <w:t>Hackable objects are outlined in WHITE.</w:t>
+      </w:r>
+    </w:p>
+    <w:p>
+      <w:r>
+        <w:t xml:space="preserve">Select and activate the hacks by holding down and </w:t>
+      </w:r>
+      <w:proofErr w:type="gramStart"/>
+      <w:r>
+        <w:t>releasing  @</w:t>
+      </w:r>
+      <w:proofErr w:type="gramEnd"/>
+      <w:r>
+        <w:t>K$Mouse_L @S$R2</w:t>
+      </w:r>
+    </w:p>
+    <w:p>
+      <w:pPr>
+        <w:pStyle w:val="ListParagraph"/>
+        <w:numPr>
+          <w:ilvl w:val="0"/>
+          <w:numId w:val="1"/>
+        </w:numPr>
+      </w:pPr>
+      <w:r>
         <w:t>Switch camera</w:t>
       </w:r>
     </w:p>
@@ -84,13 +127,7 @@
     <w:p/>
     <w:p>
       <w:r>
-        <w:t xml:space="preserve">Press @K$Z @S$DP_L or @K$X @S$DP_R to switch between </w:t>
-      </w:r>
-      <w:r>
-        <w:t xml:space="preserve">the </w:t>
-      </w:r>
-      <w:r>
-        <w:t>previous and next camera.</w:t>
+        <w:t>Press @K$Z @S$DP_L or @K$X @S$DP_R to switch between the previous and next camera.</w:t>
       </w:r>
     </w:p>
     <w:p>
@@ -299,7 +336,7 @@
   <w:abstractNum w:abstractNumId="0" w15:restartNumberingAfterBreak="0">
     <w:nsid w:val="69C9209D"/>
     <w:multiLevelType w:val="hybridMultilevel"/>
-    <w:tmpl w:val="2E5614F6"/>
+    <w:tmpl w:val="7C7C3772"/>
     <w:lvl w:ilvl="0" w:tplc="C78490D8">
       <w:numFmt w:val="bullet"/>
       <w:lvlText w:val="-"/>

</xml_diff>